<commit_message>
add langugage about provisional data to methods and abstract
</commit_message>
<xml_diff>
--- a/data-raw/metadata/abstract.docx
+++ b/data-raw/metadata/abstract.docx
@@ -1,6 +1,6 @@
 
 <file path=word/document.xml><?xml version="1.0" encoding="utf-8"?>
-<w:document xmlns:wpc="http://schemas.microsoft.com/office/word/2010/wordprocessingCanvas" xmlns:cx="http://schemas.microsoft.com/office/drawing/2014/chartex" xmlns:cx1="http://schemas.microsoft.com/office/drawing/2015/9/8/chartex" xmlns:cx2="http://schemas.microsoft.com/office/drawing/2015/10/21/chartex" xmlns:cx3="http://schemas.microsoft.com/office/drawing/2016/5/9/chartex" xmlns:cx4="http://schemas.microsoft.com/office/drawing/2016/5/10/chartex" xmlns:cx5="http://schemas.microsoft.com/office/drawing/2016/5/11/chartex" xmlns:cx6="http://schemas.microsoft.com/office/drawing/2016/5/12/chartex" xmlns:cx7="http://schemas.microsoft.com/office/drawing/2016/5/13/chartex" xmlns:cx8="http://schemas.microsoft.com/office/drawing/2016/5/14/chartex" xmlns:mc="http://schemas.openxmlformats.org/markup-compatibility/2006" xmlns:aink="http://schemas.microsoft.com/office/drawing/2016/ink" xmlns:am3d="http://schemas.microsoft.com/office/drawing/2017/model3d" xmlns:o="urn:schemas-microsoft-com:office:office" xmlns:oel="http://schemas.microsoft.com/office/2019/extlst" xmlns:r="http://schemas.openxmlformats.org/officeDocument/2006/relationships" xmlns:m="http://schemas.openxmlformats.org/officeDocument/2006/math" xmlns:v="urn:schemas-microsoft-com:vml" xmlns:wp14="http://schemas.microsoft.com/office/word/2010/wordprocessingDrawing" xmlns:wp="http://schemas.openxmlformats.org/drawingml/2006/wordprocessingDrawing" xmlns:w10="urn:schemas-microsoft-com:office:word" xmlns:w="http://schemas.openxmlformats.org/wordprocessingml/2006/main" xmlns:w14="http://schemas.microsoft.com/office/word/2010/wordml" xmlns:w15="http://schemas.microsoft.com/office/word/2012/wordml" xmlns:w16cex="http://schemas.microsoft.com/office/word/2018/wordml/cex" xmlns:w16cid="http://schemas.microsoft.com/office/word/2016/wordml/cid" xmlns:w16="http://schemas.microsoft.com/office/word/2018/wordml" xmlns:w16sdtdh="http://schemas.microsoft.com/office/word/2020/wordml/sdtdatahash" xmlns:w16se="http://schemas.microsoft.com/office/word/2015/wordml/symex" xmlns:wpg="http://schemas.microsoft.com/office/word/2010/wordprocessingGroup" xmlns:wpi="http://schemas.microsoft.com/office/word/2010/wordprocessingInk" xmlns:wne="http://schemas.microsoft.com/office/word/2006/wordml" xmlns:wps="http://schemas.microsoft.com/office/word/2010/wordprocessingShape" mc:Ignorable="w14 w15 w16se w16cid w16 w16cex w16sdtdh wp14">
+<w:document xmlns:wpc="http://schemas.microsoft.com/office/word/2010/wordprocessingCanvas" xmlns:cx="http://schemas.microsoft.com/office/drawing/2014/chartex" xmlns:cx1="http://schemas.microsoft.com/office/drawing/2015/9/8/chartex" xmlns:cx2="http://schemas.microsoft.com/office/drawing/2015/10/21/chartex" xmlns:cx3="http://schemas.microsoft.com/office/drawing/2016/5/9/chartex" xmlns:cx4="http://schemas.microsoft.com/office/drawing/2016/5/10/chartex" xmlns:cx5="http://schemas.microsoft.com/office/drawing/2016/5/11/chartex" xmlns:cx6="http://schemas.microsoft.com/office/drawing/2016/5/12/chartex" xmlns:cx7="http://schemas.microsoft.com/office/drawing/2016/5/13/chartex" xmlns:cx8="http://schemas.microsoft.com/office/drawing/2016/5/14/chartex" xmlns:mc="http://schemas.openxmlformats.org/markup-compatibility/2006" xmlns:aink="http://schemas.microsoft.com/office/drawing/2016/ink" xmlns:am3d="http://schemas.microsoft.com/office/drawing/2017/model3d" xmlns:o="urn:schemas-microsoft-com:office:office" xmlns:oel="http://schemas.microsoft.com/office/2019/extlst" xmlns:r="http://schemas.openxmlformats.org/officeDocument/2006/relationships" xmlns:m="http://schemas.openxmlformats.org/officeDocument/2006/math" xmlns:v="urn:schemas-microsoft-com:vml" xmlns:wp14="http://schemas.microsoft.com/office/word/2010/wordprocessingDrawing" xmlns:wp="http://schemas.openxmlformats.org/drawingml/2006/wordprocessingDrawing" xmlns:w10="urn:schemas-microsoft-com:office:word" xmlns:w="http://schemas.openxmlformats.org/wordprocessingml/2006/main" xmlns:w14="http://schemas.microsoft.com/office/word/2010/wordml" xmlns:w15="http://schemas.microsoft.com/office/word/2012/wordml" xmlns:w16cex="http://schemas.microsoft.com/office/word/2018/wordml/cex" xmlns:w16cid="http://schemas.microsoft.com/office/word/2016/wordml/cid" xmlns:w16="http://schemas.microsoft.com/office/word/2018/wordml" xmlns:w16du="http://schemas.microsoft.com/office/word/2023/wordml/word16du" xmlns:w16sdtdh="http://schemas.microsoft.com/office/word/2020/wordml/sdtdatahash" xmlns:w16sdtfl="http://schemas.microsoft.com/office/word/2024/wordml/sdtformatlock" xmlns:w16se="http://schemas.microsoft.com/office/word/2015/wordml/symex" xmlns:wpg="http://schemas.microsoft.com/office/word/2010/wordprocessingGroup" xmlns:wpi="http://schemas.microsoft.com/office/word/2010/wordprocessingInk" xmlns:wne="http://schemas.microsoft.com/office/word/2006/wordml" xmlns:wps="http://schemas.microsoft.com/office/word/2010/wordprocessingShape" mc:Ignorable="w14 w15 w16se w16cid w16 w16cex w16sdtdh w16sdtfl w16du wp14">
   <w:body>
     <w:p>
       <w:pPr>
@@ -138,46 +138,25 @@
           <w:sz w:val="22"/>
           <w:szCs w:val="22"/>
         </w:rPr>
-        <w:t>Salmonid data collected from the Lower Feather River RST, among other datasets, is also used by the Salmon Monitoring Team (</w:t>
-      </w:r>
-      <w:proofErr w:type="spellStart"/>
-      <w:r>
-        <w:rPr>
-          <w:rFonts w:asciiTheme="minorHAnsi" w:hAnsiTheme="minorHAnsi" w:cstheme="minorHAnsi"/>
-          <w:sz w:val="22"/>
-          <w:szCs w:val="22"/>
-        </w:rPr>
-        <w:t>SaMT</w:t>
-      </w:r>
-      <w:proofErr w:type="spellEnd"/>
-      <w:r>
-        <w:rPr>
-          <w:rFonts w:asciiTheme="minorHAnsi" w:hAnsiTheme="minorHAnsi" w:cstheme="minorHAnsi"/>
-          <w:sz w:val="22"/>
-          <w:szCs w:val="22"/>
-        </w:rPr>
-        <w:t xml:space="preserve">) to understand the movement of juvenile salmon in the Sacramento River Watershed to estimate the number of winter-run and spring-run Chinook salmon that have entered the Delta. </w:t>
-      </w:r>
-      <w:proofErr w:type="spellStart"/>
-      <w:r>
-        <w:rPr>
-          <w:rFonts w:asciiTheme="minorHAnsi" w:hAnsiTheme="minorHAnsi" w:cstheme="minorHAnsi"/>
-          <w:sz w:val="22"/>
-          <w:szCs w:val="22"/>
-        </w:rPr>
-        <w:t>SaMT</w:t>
-      </w:r>
-      <w:proofErr w:type="spellEnd"/>
-      <w:r>
-        <w:rPr>
-          <w:rFonts w:asciiTheme="minorHAnsi" w:hAnsiTheme="minorHAnsi" w:cstheme="minorHAnsi"/>
-          <w:sz w:val="22"/>
-          <w:szCs w:val="22"/>
-        </w:rPr>
-        <w:t xml:space="preserve"> is a real-time operations monitoring team required by Condition of Approval 8.1.2 of the ITP which meets weekly from October through June, to provide advice for real-time management of SWP operations to DWR, CDFW, and the Water Operation Management Team (WOMT) to minimize take of winter-run and spring-run Chinook salmon in the Delta.</w:t>
+        <w:t>Salmonid data collected from the Lower Feather River RST, among other datasets, is also used by the Salmon Monitoring Team (SaMT) to understand the movement of juvenile salmon in the Sacramento River Watershed to estimate the number of winter-run and spring-run Chinook salmon that have entered the Delta. SaMT is a real-time operations monitoring team required by Condition of Approval 8.1.2 of the ITP which meets weekly from October through June, to provide advice for real-time management of SWP operations to DWR, CDFW, and the Water Operation Management Team (WOMT) to minimize take of winter-run and spring-run Chinook salmon in the Delta.</w:t>
       </w:r>
     </w:p>
     <w:p/>
+    <w:p>
+      <w:pPr>
+        <w:rPr>
+          <w:sz w:val="22"/>
+          <w:szCs w:val="22"/>
+        </w:rPr>
+      </w:pPr>
+      <w:r>
+        <w:rPr>
+          <w:sz w:val="22"/>
+          <w:szCs w:val="22"/>
+        </w:rPr>
+        <w:t>Note: data within the current year’s monitoring season are considered provisional.</w:t>
+      </w:r>
+    </w:p>
     <w:sectPr>
       <w:pgSz w:w="12240" w:h="15840"/>
       <w:pgMar w:top="1440" w:right="1440" w:bottom="1440" w:left="1440" w:header="720" w:footer="720" w:gutter="0"/>
@@ -189,7 +168,7 @@
 </file>
 
 <file path=word/styles.xml><?xml version="1.0" encoding="utf-8"?>
-<w:styles xmlns:mc="http://schemas.openxmlformats.org/markup-compatibility/2006" xmlns:r="http://schemas.openxmlformats.org/officeDocument/2006/relationships" xmlns:w="http://schemas.openxmlformats.org/wordprocessingml/2006/main" xmlns:w14="http://schemas.microsoft.com/office/word/2010/wordml" xmlns:w15="http://schemas.microsoft.com/office/word/2012/wordml" xmlns:w16cex="http://schemas.microsoft.com/office/word/2018/wordml/cex" xmlns:w16cid="http://schemas.microsoft.com/office/word/2016/wordml/cid" xmlns:w16="http://schemas.microsoft.com/office/word/2018/wordml" xmlns:w16sdtdh="http://schemas.microsoft.com/office/word/2020/wordml/sdtdatahash" xmlns:w16se="http://schemas.microsoft.com/office/word/2015/wordml/symex" mc:Ignorable="w14 w15 w16se w16cid w16 w16cex w16sdtdh">
+<w:styles xmlns:mc="http://schemas.openxmlformats.org/markup-compatibility/2006" xmlns:r="http://schemas.openxmlformats.org/officeDocument/2006/relationships" xmlns:w="http://schemas.openxmlformats.org/wordprocessingml/2006/main" xmlns:w14="http://schemas.microsoft.com/office/word/2010/wordml" xmlns:w15="http://schemas.microsoft.com/office/word/2012/wordml" xmlns:w16cex="http://schemas.microsoft.com/office/word/2018/wordml/cex" xmlns:w16cid="http://schemas.microsoft.com/office/word/2016/wordml/cid" xmlns:w16="http://schemas.microsoft.com/office/word/2018/wordml" xmlns:w16du="http://schemas.microsoft.com/office/word/2023/wordml/word16du" xmlns:w16sdtdh="http://schemas.microsoft.com/office/word/2020/wordml/sdtdatahash" xmlns:w16sdtfl="http://schemas.microsoft.com/office/word/2024/wordml/sdtformatlock" xmlns:w16se="http://schemas.microsoft.com/office/word/2015/wordml/symex" mc:Ignorable="w14 w15 w16se w16cid w16 w16cex w16sdtdh w16sdtfl w16du">
   <w:docDefaults>
     <w:rPrDefault>
       <w:rPr>

</xml_diff>